<commit_message>
feat: TY done, THANK YOU GOD!
</commit_message>
<xml_diff>
--- a/University/y2t1/TY/tasks/РГЗ/звіт_2.docx
+++ b/University/y2t1/TY/tasks/РГЗ/звіт_2.docx
@@ -3188,6 +3188,46 @@
                   </m:r>
                 </m:sup>
               </m:sSubSup>
+              <m:r>
+                <w:rPr>
+                  <w:rFonts w:ascii="Cambria Math" w:hAnsi="Cambria Math"/>
+                </w:rPr>
+                <m:t>*</m:t>
+              </m:r>
+              <m:sSubSup>
+                <m:sSubSupPr>
+                  <m:ctrlPr>
+                    <w:rPr>
+                      <w:rFonts w:ascii="Cambria Math" w:hAnsi="Cambria Math"/>
+                      <w:i/>
+                    </w:rPr>
+                  </m:ctrlPr>
+                </m:sSubSupPr>
+                <m:e>
+                  <m:r>
+                    <w:rPr>
+                      <w:rFonts w:ascii="Cambria Math" w:hAnsi="Cambria Math"/>
+                    </w:rPr>
+                    <m:t>C</m:t>
+                  </m:r>
+                </m:e>
+                <m:sub>
+                  <m:r>
+                    <w:rPr>
+                      <w:rFonts w:ascii="Cambria Math" w:hAnsi="Cambria Math"/>
+                    </w:rPr>
+                    <m:t>10</m:t>
+                  </m:r>
+                </m:sub>
+                <m:sup>
+                  <m:r>
+                    <w:rPr>
+                      <w:rFonts w:ascii="Cambria Math" w:hAnsi="Cambria Math"/>
+                    </w:rPr>
+                    <m:t>1</m:t>
+                  </m:r>
+                </m:sup>
+              </m:sSubSup>
               <m:ctrlPr>
                 <w:rPr>
                   <w:rFonts w:ascii="Cambria Math" w:hAnsi="Cambria Math"/>
@@ -3218,7 +3258,7 @@
                     <w:rPr>
                       <w:rFonts w:ascii="Cambria Math" w:hAnsi="Cambria Math"/>
                     </w:rPr>
-                    <m:t>10</m:t>
+                    <m:t>15</m:t>
                   </m:r>
                 </m:sub>
                 <m:sup>
@@ -3226,7 +3266,7 @@
                     <w:rPr>
                       <w:rFonts w:ascii="Cambria Math" w:hAnsi="Cambria Math"/>
                     </w:rPr>
-                    <m:t>1</m:t>
+                    <m:t>4</m:t>
                   </m:r>
                 </m:sup>
               </m:sSubSup>
@@ -3558,6 +3598,46 @@
                   </m:r>
                 </m:sup>
               </m:sSubSup>
+              <m:r>
+                <w:rPr>
+                  <w:rFonts w:ascii="Cambria Math" w:hAnsi="Cambria Math"/>
+                </w:rPr>
+                <m:t>*</m:t>
+              </m:r>
+              <m:sSubSup>
+                <m:sSubSupPr>
+                  <m:ctrlPr>
+                    <w:rPr>
+                      <w:rFonts w:ascii="Cambria Math" w:hAnsi="Cambria Math"/>
+                      <w:i/>
+                    </w:rPr>
+                  </m:ctrlPr>
+                </m:sSubSupPr>
+                <m:e>
+                  <m:r>
+                    <w:rPr>
+                      <w:rFonts w:ascii="Cambria Math" w:hAnsi="Cambria Math"/>
+                    </w:rPr>
+                    <m:t>C</m:t>
+                  </m:r>
+                </m:e>
+                <m:sub>
+                  <m:r>
+                    <w:rPr>
+                      <w:rFonts w:ascii="Cambria Math" w:hAnsi="Cambria Math"/>
+                    </w:rPr>
+                    <m:t>10</m:t>
+                  </m:r>
+                </m:sub>
+                <m:sup>
+                  <m:r>
+                    <w:rPr>
+                      <w:rFonts w:ascii="Cambria Math" w:hAnsi="Cambria Math"/>
+                    </w:rPr>
+                    <m:t>0</m:t>
+                  </m:r>
+                </m:sup>
+              </m:sSubSup>
               <m:ctrlPr>
                 <w:rPr>
                   <w:rFonts w:ascii="Cambria Math" w:hAnsi="Cambria Math"/>
@@ -3789,6 +3869,9 @@
     <w:p>
       <w:pPr>
         <w:contextualSpacing/>
+        <w:rPr>
+          <w:lang w:val="en-US"/>
+        </w:rPr>
       </w:pPr>
     </w:p>
     <w:p>
@@ -8094,7 +8177,13 @@
                 <w:rPr>
                   <w:rFonts w:ascii="Cambria Math" w:hAnsi="Cambria Math"/>
                 </w:rPr>
-                <m:t>+inf</m:t>
+                <m:t>+</m:t>
+              </m:r>
+              <m:r>
+                <w:rPr>
+                  <w:rFonts w:ascii="Cambria Math" w:hAnsi="Cambria Math"/>
+                </w:rPr>
+                <m:t>inf</m:t>
               </m:r>
               <m:ctrlPr>
                 <w:rPr>
@@ -8533,6 +8622,7 @@
     </w:p>
     <w:p>
       <w:pPr>
+        <w:ind w:firstLine="0"/>
         <w:contextualSpacing/>
       </w:pPr>
       <m:oMathPara>
@@ -8840,7 +8930,7 @@
                     <w:rPr>
                       <w:rFonts w:ascii="Cambria Math" w:hAnsi="Cambria Math"/>
                     </w:rPr>
-                    <m:t>-cos</m:t>
+                    <m:t>cos</m:t>
                   </m:r>
                   <m:d>
                     <m:dPr>
@@ -8898,7 +8988,7 @@
                     <w:rPr>
                       <w:rFonts w:ascii="Cambria Math" w:hAnsi="Cambria Math"/>
                     </w:rPr>
-                    <m:t>+cos</m:t>
+                    <m:t>-cos</m:t>
                   </m:r>
                   <m:d>
                     <m:dPr>
@@ -9148,7 +9238,6 @@
     </w:p>
     <w:p>
       <w:pPr>
-        <w:ind w:firstLine="0"/>
         <w:contextualSpacing/>
       </w:pPr>
     </w:p>
@@ -10485,6 +10574,12 @@
                   </m:r>
                 </m:e>
               </m:d>
+              <m:r>
+                <w:rPr>
+                  <w:rFonts w:ascii="Cambria Math" w:hAnsi="Cambria Math"/>
+                </w:rPr>
+                <m:t>-1</m:t>
+              </m:r>
             </m:e>
           </m:d>
           <m:r>
@@ -10619,13 +10714,8 @@
       <w:r>
         <w:t xml:space="preserve"> і</w:t>
       </w:r>
-      <w:proofErr w:type="spellStart"/>
-      <w:r>
-        <w:t>нтервал</w:t>
-      </w:r>
-      <w:proofErr w:type="spellEnd"/>
-      <w:r>
-        <w:t xml:space="preserve"> інтегрування поділено на три:</w:t>
+      <w:r>
+        <w:t>нтервал інтегрування поділено на три:</w:t>
       </w:r>
     </w:p>
     <w:p>
@@ -10990,6 +11080,9 @@
       <w:pPr>
         <w:ind w:firstLine="0"/>
         <w:contextualSpacing/>
+        <w:rPr>
+          <w:lang w:val="en-US"/>
+        </w:rPr>
       </w:pPr>
       <m:oMathPara>
         <m:oMath>
@@ -10997,6 +11090,7 @@
             <w:rPr>
               <w:rFonts w:ascii="Cambria Math" w:hAnsi="Cambria Math"/>
             </w:rPr>
+            <w:lastRenderedPageBreak/>
             <m:t>F</m:t>
           </m:r>
           <m:d>
@@ -11037,7 +11131,22 @@
                 <w:rPr>
                   <w:rFonts w:ascii="Cambria Math" w:hAnsi="Cambria Math"/>
                 </w:rPr>
-                <m:t>-inf;0</m:t>
+                <m:t>-</m:t>
+              </m:r>
+              <m:r>
+                <m:rPr>
+                  <m:sty m:val="p"/>
+                </m:rPr>
+                <w:rPr>
+                  <w:rFonts w:ascii="Cambria Math" w:hAnsi="Cambria Math"/>
+                </w:rPr>
+                <m:t>∞</m:t>
+              </m:r>
+              <m:r>
+                <w:rPr>
+                  <w:rFonts w:ascii="Cambria Math" w:hAnsi="Cambria Math"/>
+                </w:rPr>
+                <m:t>;0</m:t>
               </m:r>
             </m:e>
           </m:d>
@@ -11054,76 +11163,6 @@
               <m:ctrlPr>
                 <w:rPr>
                   <w:rFonts w:ascii="Cambria Math" w:hAnsi="Cambria Math"/>
-                  <w:i/>
-                </w:rPr>
-              </m:ctrlPr>
-            </m:dPr>
-            <m:e>
-              <m:r>
-                <w:rPr>
-                  <w:rFonts w:ascii="Cambria Math" w:hAnsi="Cambria Math"/>
-                </w:rPr>
-                <m:t>xsin</m:t>
-              </m:r>
-              <m:d>
-                <m:dPr>
-                  <m:ctrlPr>
-                    <w:rPr>
-                      <w:rFonts w:ascii="Cambria Math" w:hAnsi="Cambria Math"/>
-                      <w:i/>
-                    </w:rPr>
-                  </m:ctrlPr>
-                </m:dPr>
-                <m:e>
-                  <m:r>
-                    <w:rPr>
-                      <w:rFonts w:ascii="Cambria Math" w:hAnsi="Cambria Math"/>
-                    </w:rPr>
-                    <m:t>x</m:t>
-                  </m:r>
-                </m:e>
-              </m:d>
-              <m:r>
-                <w:rPr>
-                  <w:rFonts w:ascii="Cambria Math" w:hAnsi="Cambria Math"/>
-                </w:rPr>
-                <m:t>+cos</m:t>
-              </m:r>
-              <m:d>
-                <m:dPr>
-                  <m:ctrlPr>
-                    <w:rPr>
-                      <w:rFonts w:ascii="Cambria Math" w:hAnsi="Cambria Math"/>
-                      <w:i/>
-                    </w:rPr>
-                  </m:ctrlPr>
-                </m:dPr>
-                <m:e>
-                  <m:r>
-                    <w:rPr>
-                      <w:rFonts w:ascii="Cambria Math" w:hAnsi="Cambria Math"/>
-                    </w:rPr>
-                    <m:t>x</m:t>
-                  </m:r>
-                </m:e>
-              </m:d>
-            </m:e>
-          </m:d>
-          <m:r>
-            <m:rPr>
-              <m:lit/>
-            </m:rPr>
-            <w:rPr>
-              <w:rFonts w:ascii="Cambria Math" w:hAnsi="Cambria Math"/>
-            </w:rPr>
-            <m:t>/</m:t>
-          </m:r>
-          <m:d>
-            <m:dPr>
-              <m:ctrlPr>
-                <w:rPr>
-                  <w:rFonts w:ascii="Cambria Math" w:hAnsi="Cambria Math"/>
-                  <w:i/>
                 </w:rPr>
               </m:ctrlPr>
             </m:dPr>
@@ -11138,13 +11177,58 @@
                 </m:fPr>
                 <m:num>
                   <m:r>
-                    <m:rPr>
-                      <m:sty m:val="p"/>
-                    </m:rPr>
-                    <w:rPr>
-                      <w:rFonts w:ascii="Cambria Math" w:hAnsi="Cambria Math"/>
-                    </w:rPr>
-                    <m:t>π</m:t>
+                    <w:rPr>
+                      <w:rFonts w:ascii="Cambria Math" w:hAnsi="Cambria Math"/>
+                    </w:rPr>
+                    <m:t>xsin</m:t>
+                  </m:r>
+                  <m:d>
+                    <m:dPr>
+                      <m:ctrlPr>
+                        <w:rPr>
+                          <w:rFonts w:ascii="Cambria Math" w:hAnsi="Cambria Math"/>
+                          <w:i/>
+                        </w:rPr>
+                      </m:ctrlPr>
+                    </m:dPr>
+                    <m:e>
+                      <m:r>
+                        <w:rPr>
+                          <w:rFonts w:ascii="Cambria Math" w:hAnsi="Cambria Math"/>
+                        </w:rPr>
+                        <m:t>x</m:t>
+                      </m:r>
+                    </m:e>
+                  </m:d>
+                  <m:r>
+                    <w:rPr>
+                      <w:rFonts w:ascii="Cambria Math" w:hAnsi="Cambria Math"/>
+                    </w:rPr>
+                    <m:t>+cos</m:t>
+                  </m:r>
+                  <m:d>
+                    <m:dPr>
+                      <m:ctrlPr>
+                        <w:rPr>
+                          <w:rFonts w:ascii="Cambria Math" w:hAnsi="Cambria Math"/>
+                          <w:i/>
+                        </w:rPr>
+                      </m:ctrlPr>
+                    </m:dPr>
+                    <m:e>
+                      <m:r>
+                        <w:rPr>
+                          <w:rFonts w:ascii="Cambria Math" w:hAnsi="Cambria Math"/>
+                        </w:rPr>
+                        <m:t>x</m:t>
+                      </m:r>
+                    </m:e>
+                  </m:d>
+                  <m:r>
+                    <w:rPr>
+                      <w:rFonts w:ascii="Cambria Math" w:hAnsi="Cambria Math"/>
+                    </w:rPr>
+                    <m:t>-1</m:t>
                   </m:r>
                   <m:ctrlPr>
                     <w:rPr>
@@ -11154,11 +11238,51 @@
                   </m:ctrlPr>
                 </m:num>
                 <m:den>
+                  <m:f>
+                    <m:fPr>
+                      <m:ctrlPr>
+                        <w:rPr>
+                          <w:rFonts w:ascii="Cambria Math" w:hAnsi="Cambria Math"/>
+                        </w:rPr>
+                      </m:ctrlPr>
+                    </m:fPr>
+                    <m:num>
+                      <m:r>
+                        <m:rPr>
+                          <m:sty m:val="p"/>
+                        </m:rPr>
+                        <w:rPr>
+                          <w:rFonts w:ascii="Cambria Math" w:hAnsi="Cambria Math"/>
+                        </w:rPr>
+                        <m:t>π</m:t>
+                      </m:r>
+                      <m:ctrlPr>
+                        <w:rPr>
+                          <w:rFonts w:ascii="Cambria Math" w:hAnsi="Cambria Math"/>
+                          <w:i/>
+                        </w:rPr>
+                      </m:ctrlPr>
+                    </m:num>
+                    <m:den>
+                      <m:r>
+                        <w:rPr>
+                          <w:rFonts w:ascii="Cambria Math" w:hAnsi="Cambria Math"/>
+                        </w:rPr>
+                        <m:t>4</m:t>
+                      </m:r>
+                      <m:ctrlPr>
+                        <w:rPr>
+                          <w:rFonts w:ascii="Cambria Math" w:hAnsi="Cambria Math"/>
+                          <w:i/>
+                        </w:rPr>
+                      </m:ctrlPr>
+                    </m:den>
+                  </m:f>
                   <m:r>
                     <w:rPr>
                       <w:rFonts w:ascii="Cambria Math" w:hAnsi="Cambria Math"/>
                     </w:rPr>
-                    <m:t>4</m:t>
+                    <m:t>+1</m:t>
                   </m:r>
                   <m:ctrlPr>
                     <w:rPr>
@@ -11168,12 +11292,12 @@
                   </m:ctrlPr>
                 </m:den>
               </m:f>
-              <m:r>
-                <w:rPr>
-                  <w:rFonts w:ascii="Cambria Math" w:hAnsi="Cambria Math"/>
-                </w:rPr>
-                <m:t>+1</m:t>
-              </m:r>
+              <m:ctrlPr>
+                <w:rPr>
+                  <w:rFonts w:ascii="Cambria Math" w:hAnsi="Cambria Math"/>
+                  <w:i/>
+                </w:rPr>
+              </m:ctrlPr>
             </m:e>
           </m:d>
           <m:r>
@@ -11242,6 +11366,52 @@
               </m:ctrlPr>
             </m:dPr>
             <m:e>
+              <m:f>
+                <m:fPr>
+                  <m:ctrlPr>
+                    <w:rPr>
+                      <w:rFonts w:ascii="Cambria Math" w:hAnsi="Cambria Math"/>
+                    </w:rPr>
+                  </m:ctrlPr>
+                </m:fPr>
+                <m:num>
+                  <m:r>
+                    <m:rPr>
+                      <m:sty m:val="p"/>
+                    </m:rPr>
+                    <w:rPr>
+                      <w:rFonts w:ascii="Cambria Math" w:hAnsi="Cambria Math"/>
+                    </w:rPr>
+                    <m:t>π</m:t>
+                  </m:r>
+                  <m:ctrlPr>
+                    <w:rPr>
+                      <w:rFonts w:ascii="Cambria Math" w:hAnsi="Cambria Math"/>
+                      <w:i/>
+                    </w:rPr>
+                  </m:ctrlPr>
+                </m:num>
+                <m:den>
+                  <m:r>
+                    <w:rPr>
+                      <w:rFonts w:ascii="Cambria Math" w:hAnsi="Cambria Math"/>
+                    </w:rPr>
+                    <m:t>4</m:t>
+                  </m:r>
+                  <m:ctrlPr>
+                    <w:rPr>
+                      <w:rFonts w:ascii="Cambria Math" w:hAnsi="Cambria Math"/>
+                      <w:i/>
+                    </w:rPr>
+                  </m:ctrlPr>
+                </m:den>
+              </m:f>
+              <m:r>
+                <w:rPr>
+                  <w:rFonts w:ascii="Cambria Math" w:hAnsi="Cambria Math"/>
+                </w:rPr>
+                <m:t>;+</m:t>
+              </m:r>
               <m:r>
                 <m:rPr>
                   <m:sty m:val="p"/>
@@ -11249,22 +11419,7 @@
                 <w:rPr>
                   <w:rFonts w:ascii="Cambria Math" w:hAnsi="Cambria Math"/>
                 </w:rPr>
-                <m:t>π</m:t>
-              </m:r>
-              <m:r>
-                <m:rPr>
-                  <m:lit/>
-                </m:rPr>
-                <w:rPr>
-                  <w:rFonts w:ascii="Cambria Math" w:hAnsi="Cambria Math"/>
-                </w:rPr>
-                <m:t>/</m:t>
-              </m:r>
-              <m:r>
-                <w:rPr>
-                  <w:rFonts w:ascii="Cambria Math" w:hAnsi="Cambria Math"/>
-                </w:rPr>
-                <m:t>4;+inf</m:t>
+                <m:t>∞</m:t>
               </m:r>
             </m:e>
           </m:d>

</xml_diff>